<commit_message>
Updates info about Git Update for Windows in GitBash section.
</commit_message>
<xml_diff>
--- a/git commands I use.docx
+++ b/git commands I use.docx
@@ -21652,6 +21652,63 @@
     </w:p>
     <w:p>
       <w:pPr>
+        <w:pStyle w:val="ListParagraph"/>
+        <w:widowControl w:val="0"/>
+        <w:numPr>
+          <w:ilvl w:val="0"/>
+          <w:numId w:val="1"/>
+        </w:numPr>
+        <w:autoSpaceDE w:val="0"/>
+        <w:autoSpaceDN w:val="0"/>
+        <w:adjustRightInd w:val="0"/>
+        <w:spacing w:after="200" w:line="360" w:lineRule="auto"/>
+        <w:ind w:left="360" w:hanging="360"/>
+        <w:rPr>
+          <w:rFonts w:ascii="Calibri" w:hAnsi="Calibri" w:cs="Calibri"/>
+          <w:lang w:val="en"/>
+        </w:rPr>
+      </w:pPr>
+      <w:r>
+        <w:rPr>
+          <w:b/>
+          <w:bCs/>
+          <w:lang w:val="en"/>
+        </w:rPr>
+        <w:t xml:space="preserve">git update-git-for-windows </w:t>
+      </w:r>
+      <w:r>
+        <w:rPr>
+          <w:lang w:val="en"/>
+        </w:rPr>
+        <w:t xml:space="preserve">– Updates Git for Windows. </w:t>
+      </w:r>
+      <w:r>
+        <w:rPr>
+          <w:i/>
+          <w:iCs/>
+          <w:lang w:val="en"/>
+        </w:rPr>
+        <w:t xml:space="preserve">Deprecated - </w:t>
+      </w:r>
+      <w:r>
+        <w:rPr>
+          <w:b/>
+          <w:bCs/>
+          <w:i/>
+          <w:iCs/>
+          <w:lang w:val="en"/>
+        </w:rPr>
+        <w:t>git update</w:t>
+      </w:r>
+      <w:r>
+        <w:rPr>
+          <w:lang w:val="en"/>
+        </w:rPr>
+        <w:t>.</w:t>
+      </w:r>
+    </w:p>
+    <w:p>
+      <w:pPr>
         <w:pStyle w:val="Heading1"/>
         <w:spacing w:line="360" w:lineRule="auto"/>
         <w:rPr>
@@ -21732,21 +21789,7 @@
         <w:rPr>
           <w:lang w:val="en"/>
         </w:rPr>
-        <w:t xml:space="preserve">What is </w:t>
-      </w:r>
-      <w:proofErr w:type="gramStart"/>
-      <w:r>
-        <w:rPr>
-          <w:lang w:val="en"/>
-        </w:rPr>
-        <w:t>in .git</w:t>
-      </w:r>
-      <w:proofErr w:type="gramEnd"/>
-      <w:r>
-        <w:rPr>
-          <w:lang w:val="en"/>
-        </w:rPr>
-        <w:t>?</w:t>
+        <w:t>What is in .git?</w:t>
       </w:r>
     </w:p>
     <w:p>

</xml_diff>